<commit_message>
que se yo estoy re loco
</commit_message>
<xml_diff>
--- a/Angular/Documentos/Popurri.docx
+++ b/Angular/Documentos/Popurri.docx
@@ -71,10 +71,10 @@
             <v:path o:extrusionok="f" gradientshapeok="t" o:connecttype="rect"/>
             <o:lock v:ext="edit" aspectratio="t"/>
           </v:shapetype>
-          <v:shape id="_x0000_i1025" type="#_x0000_t75" style="width:425.35pt;height:108pt" o:ole="">
+          <v:shape id="_x0000_i1025" type="#_x0000_t75" style="width:425.35pt;height:108.2pt" o:ole="">
             <v:imagedata r:id="rId5" o:title=""/>
           </v:shape>
-          <o:OLEObject Type="Embed" ProgID="Word.Document.12" ShapeID="_x0000_i1025" DrawAspect="Content" ObjectID="_1618246994" r:id="rId6">
+          <o:OLEObject Type="Embed" ProgID="Word.Document.12" ShapeID="_x0000_i1025" DrawAspect="Content" ObjectID="_1618586867" r:id="rId6">
             <o:FieldCodes>\s</o:FieldCodes>
           </o:OLEObject>
         </w:object>
@@ -104,10 +104,10 @@
       <w:bookmarkEnd w:id="1"/>
       <w:r>
         <w:object w:dxaOrig="8504" w:dyaOrig="450" w14:anchorId="2EA668F5">
-          <v:shape id="_x0000_i1026" type="#_x0000_t75" style="width:425.35pt;height:22.65pt" o:ole="">
+          <v:shape id="_x0000_i1026" type="#_x0000_t75" style="width:425.35pt;height:22.55pt" o:ole="">
             <v:imagedata r:id="rId7" o:title=""/>
           </v:shape>
-          <o:OLEObject Type="Embed" ProgID="Word.Document.12" ShapeID="_x0000_i1026" DrawAspect="Content" ObjectID="_1618246995" r:id="rId8">
+          <o:OLEObject Type="Embed" ProgID="Word.Document.12" ShapeID="_x0000_i1026" DrawAspect="Content" ObjectID="_1618586868" r:id="rId8">
             <o:FieldCodes>\s</o:FieldCodes>
           </o:OLEObject>
         </w:object>
@@ -169,10 +169,10 @@
     <w:p>
       <w:r>
         <w:object w:dxaOrig="9746" w:dyaOrig="1590" w14:anchorId="41155672">
-          <v:shape id="_x0000_i1027" type="#_x0000_t75" style="width:487.35pt;height:79.35pt" o:ole="">
+          <v:shape id="_x0000_i1027" type="#_x0000_t75" style="width:487.2pt;height:79.5pt" o:ole="">
             <v:imagedata r:id="rId9" o:title=""/>
           </v:shape>
-          <o:OLEObject Type="Embed" ProgID="Word.Document.12" ShapeID="_x0000_i1027" DrawAspect="Content" ObjectID="_1618246996" r:id="rId10">
+          <o:OLEObject Type="Embed" ProgID="Word.Document.12" ShapeID="_x0000_i1027" DrawAspect="Content" ObjectID="_1618586869" r:id="rId10">
             <o:FieldCodes>\s</o:FieldCodes>
           </o:OLEObject>
         </w:object>
@@ -205,10 +205,10 @@
           <w:lang w:val="en-US"/>
         </w:rPr>
         <w:object w:dxaOrig="8504" w:dyaOrig="450" w14:anchorId="6AA22C47">
-          <v:shape id="_x0000_i1028" type="#_x0000_t75" style="width:425.35pt;height:22.65pt" o:ole="">
+          <v:shape id="_x0000_i1028" type="#_x0000_t75" style="width:425.35pt;height:22.55pt" o:ole="">
             <v:imagedata r:id="rId11" o:title=""/>
           </v:shape>
-          <o:OLEObject Type="Embed" ProgID="Word.Document.12" ShapeID="_x0000_i1028" DrawAspect="Content" ObjectID="_1618246997" r:id="rId12">
+          <o:OLEObject Type="Embed" ProgID="Word.Document.12" ShapeID="_x0000_i1028" DrawAspect="Content" ObjectID="_1618586870" r:id="rId12">
             <o:FieldCodes>\s</o:FieldCodes>
           </o:OLEObject>
         </w:object>
@@ -291,10 +291,10 @@
     <w:p>
       <w:r>
         <w:object w:dxaOrig="8504" w:dyaOrig="285" w14:anchorId="6A8989F7">
-          <v:shape id="_x0000_i1029" type="#_x0000_t75" style="width:425.35pt;height:14pt" o:ole="">
+          <v:shape id="_x0000_i1029" type="#_x0000_t75" style="width:425.35pt;height:14.15pt" o:ole="">
             <v:imagedata r:id="rId13" o:title=""/>
           </v:shape>
-          <o:OLEObject Type="Embed" ProgID="Word.Document.12" ShapeID="_x0000_i1029" DrawAspect="Content" ObjectID="_1618246998" r:id="rId14">
+          <o:OLEObject Type="Embed" ProgID="Word.Document.12" ShapeID="_x0000_i1029" DrawAspect="Content" ObjectID="_1618586871" r:id="rId14">
             <o:FieldCodes>\s</o:FieldCodes>
           </o:OLEObject>
         </w:object>
@@ -349,10 +349,10 @@
     <w:p>
       <w:r>
         <w:object w:dxaOrig="8504" w:dyaOrig="2561" w14:anchorId="397EB155">
-          <v:shape id="_x0000_i1030" type="#_x0000_t75" style="width:425.35pt;height:128pt" o:ole="">
+          <v:shape id="_x0000_i1030" type="#_x0000_t75" style="width:425.35pt;height:128.1pt" o:ole="">
             <v:imagedata r:id="rId15" o:title=""/>
           </v:shape>
-          <o:OLEObject Type="Embed" ProgID="Word.Document.12" ShapeID="_x0000_i1030" DrawAspect="Content" ObjectID="_1618246999" r:id="rId16">
+          <o:OLEObject Type="Embed" ProgID="Word.Document.12" ShapeID="_x0000_i1030" DrawAspect="Content" ObjectID="_1618586872" r:id="rId16">
             <o:FieldCodes>\s</o:FieldCodes>
           </o:OLEObject>
         </w:object>
@@ -652,10 +652,10 @@
     <w:p>
       <w:r>
         <w:object w:dxaOrig="8504" w:dyaOrig="1140" w14:anchorId="4C65D33C">
-          <v:shape id="_x0000_i1031" type="#_x0000_t75" style="width:425.35pt;height:57.35pt" o:ole="">
+          <v:shape id="_x0000_i1031" type="#_x0000_t75" style="width:425.35pt;height:57.4pt" o:ole="">
             <v:imagedata r:id="rId17" o:title=""/>
           </v:shape>
-          <o:OLEObject Type="Embed" ProgID="Word.Document.12" ShapeID="_x0000_i1031" DrawAspect="Content" ObjectID="_1618247000" r:id="rId18">
+          <o:OLEObject Type="Embed" ProgID="Word.Document.12" ShapeID="_x0000_i1031" DrawAspect="Content" ObjectID="_1618586873" r:id="rId18">
             <o:FieldCodes>\s</o:FieldCodes>
           </o:OLEObject>
         </w:object>
@@ -727,10 +727,10 @@
       </w:pPr>
       <w:r>
         <w:object w:dxaOrig="8504" w:dyaOrig="285" w14:anchorId="796577F7">
-          <v:shape id="_x0000_i1032" type="#_x0000_t75" style="width:425.35pt;height:14pt" o:ole="">
+          <v:shape id="_x0000_i1032" type="#_x0000_t75" style="width:425.35pt;height:14.15pt" o:ole="">
             <v:imagedata r:id="rId19" o:title=""/>
           </v:shape>
-          <o:OLEObject Type="Embed" ProgID="Word.Document.12" ShapeID="_x0000_i1032" DrawAspect="Content" ObjectID="_1618247001" r:id="rId20">
+          <o:OLEObject Type="Embed" ProgID="Word.Document.12" ShapeID="_x0000_i1032" DrawAspect="Content" ObjectID="_1618586874" r:id="rId20">
             <o:FieldCodes>\s</o:FieldCodes>
           </o:OLEObject>
         </w:object>
@@ -776,10 +776,10 @@
       </w:pPr>
       <w:r>
         <w:object w:dxaOrig="8504" w:dyaOrig="285" w14:anchorId="44B83066">
-          <v:shape id="_x0000_i1033" type="#_x0000_t75" style="width:425.35pt;height:14pt" o:ole="">
+          <v:shape id="_x0000_i1033" type="#_x0000_t75" style="width:425.35pt;height:14.15pt" o:ole="">
             <v:imagedata r:id="rId21" o:title=""/>
           </v:shape>
-          <o:OLEObject Type="Embed" ProgID="Word.Document.12" ShapeID="_x0000_i1033" DrawAspect="Content" ObjectID="_1618247002" r:id="rId22">
+          <o:OLEObject Type="Embed" ProgID="Word.Document.12" ShapeID="_x0000_i1033" DrawAspect="Content" ObjectID="_1618586875" r:id="rId22">
             <o:FieldCodes>\s</o:FieldCodes>
           </o:OLEObject>
         </w:object>
@@ -937,10 +937,10 @@
     <w:p>
       <w:r>
         <w:object w:dxaOrig="8504" w:dyaOrig="285" w14:anchorId="46965A95">
-          <v:shape id="_x0000_i1034" type="#_x0000_t75" style="width:425.35pt;height:14pt" o:ole="">
+          <v:shape id="_x0000_i1034" type="#_x0000_t75" style="width:425.35pt;height:14.15pt" o:ole="">
             <v:imagedata r:id="rId23" o:title=""/>
           </v:shape>
-          <o:OLEObject Type="Embed" ProgID="Word.Document.12" ShapeID="_x0000_i1034" DrawAspect="Content" ObjectID="_1618247003" r:id="rId24">
+          <o:OLEObject Type="Embed" ProgID="Word.Document.12" ShapeID="_x0000_i1034" DrawAspect="Content" ObjectID="_1618586876" r:id="rId24">
             <o:FieldCodes>\s</o:FieldCodes>
           </o:OLEObject>
         </w:object>
@@ -959,10 +959,10 @@
     <w:p>
       <w:r>
         <w:object w:dxaOrig="8491" w:dyaOrig="466" w14:anchorId="75EDF6A1">
-          <v:shape id="_x0000_i1035" type="#_x0000_t75" style="width:424.65pt;height:23.35pt" o:ole="">
+          <v:shape id="_x0000_i1035" type="#_x0000_t75" style="width:424.5pt;height:23.4pt" o:ole="">
             <v:imagedata r:id="rId25" o:title=""/>
           </v:shape>
-          <o:OLEObject Type="Embed" ProgID="Word.Document.12" ShapeID="_x0000_i1035" DrawAspect="Content" ObjectID="_1618247004" r:id="rId26">
+          <o:OLEObject Type="Embed" ProgID="Word.Document.12" ShapeID="_x0000_i1035" DrawAspect="Content" ObjectID="_1618586877" r:id="rId26">
             <o:FieldCodes>\s</o:FieldCodes>
           </o:OLEObject>
         </w:object>
@@ -978,10 +978,10 @@
     <w:p>
       <w:r>
         <w:object w:dxaOrig="8504" w:dyaOrig="285" w14:anchorId="656DABD8">
-          <v:shape id="_x0000_i1036" type="#_x0000_t75" style="width:425.35pt;height:14pt" o:ole="">
+          <v:shape id="_x0000_i1036" type="#_x0000_t75" style="width:425.35pt;height:14.15pt" o:ole="">
             <v:imagedata r:id="rId27" o:title=""/>
           </v:shape>
-          <o:OLEObject Type="Embed" ProgID="Word.Document.12" ShapeID="_x0000_i1036" DrawAspect="Content" ObjectID="_1618247005" r:id="rId28">
+          <o:OLEObject Type="Embed" ProgID="Word.Document.12" ShapeID="_x0000_i1036" DrawAspect="Content" ObjectID="_1618586878" r:id="rId28">
             <o:FieldCodes>\s</o:FieldCodes>
           </o:OLEObject>
         </w:object>
@@ -1020,10 +1020,10 @@
           <w:lang w:val="es-ES"/>
         </w:rPr>
         <w:object w:dxaOrig="8504" w:dyaOrig="450" w14:anchorId="3A37931F">
-          <v:shape id="_x0000_i1038" type="#_x0000_t75" style="width:425.35pt;height:22.65pt" o:ole="">
+          <v:shape id="_x0000_i1062" type="#_x0000_t75" style="width:425.35pt;height:22.55pt" o:ole="">
             <v:imagedata r:id="rId29" o:title=""/>
           </v:shape>
-          <o:OLEObject Type="Embed" ProgID="Word.Document.12" ShapeID="_x0000_i1038" DrawAspect="Content" ObjectID="_1618247006" r:id="rId30">
+          <o:OLEObject Type="Embed" ProgID="Word.Document.12" ShapeID="_x0000_i1062" DrawAspect="Content" ObjectID="_1618586879" r:id="rId30">
             <o:FieldCodes>\s</o:FieldCodes>
           </o:OLEObject>
         </w:object>
@@ -1079,10 +1079,10 @@
           <w:lang w:val="es-ES"/>
         </w:rPr>
         <w:object w:dxaOrig="8504" w:dyaOrig="285" w14:anchorId="0113D6D2">
-          <v:shape id="_x0000_i1039" type="#_x0000_t75" style="width:425.35pt;height:14pt" o:ole="">
+          <v:shape id="_x0000_i1063" type="#_x0000_t75" style="width:425.35pt;height:14.15pt" o:ole="">
             <v:imagedata r:id="rId31" o:title=""/>
           </v:shape>
-          <o:OLEObject Type="Embed" ProgID="Word.Document.12" ShapeID="_x0000_i1039" DrawAspect="Content" ObjectID="_1618247007" r:id="rId32">
+          <o:OLEObject Type="Embed" ProgID="Word.Document.12" ShapeID="_x0000_i1063" DrawAspect="Content" ObjectID="_1618586880" r:id="rId32">
             <o:FieldCodes>\s</o:FieldCodes>
           </o:OLEObject>
         </w:object>
@@ -1100,10 +1100,10 @@
           <w:lang w:val="es-ES"/>
         </w:rPr>
         <w:object w:dxaOrig="8504" w:dyaOrig="2850" w14:anchorId="7124DF7F">
-          <v:shape id="_x0000_i1040" type="#_x0000_t75" style="width:425.35pt;height:142.65pt" o:ole="">
+          <v:shape id="_x0000_i1064" type="#_x0000_t75" style="width:425.35pt;height:142.65pt" o:ole="">
             <v:imagedata r:id="rId33" o:title=""/>
           </v:shape>
-          <o:OLEObject Type="Embed" ProgID="Word.Document.12" ShapeID="_x0000_i1040" DrawAspect="Content" ObjectID="_1618247008" r:id="rId34">
+          <o:OLEObject Type="Embed" ProgID="Word.Document.12" ShapeID="_x0000_i1064" DrawAspect="Content" ObjectID="_1618586881" r:id="rId34">
             <o:FieldCodes>\s</o:FieldCodes>
           </o:OLEObject>
         </w:object>
@@ -1124,17 +1124,261 @@
         </w:numPr>
       </w:pPr>
       <w:r>
-        <w:t xml:space="preserve">Utilizamos nuestro servicio dentro de un componente: para utilizar el servicio lo que podemos hacer es inyectarlo como dependencia del componente (el componente debe pertenecer el </w:t>
-      </w:r>
-      <w:r>
-        <w:t>módulo</w:t>
-      </w:r>
-      <w:bookmarkStart w:id="12" w:name="_GoBack"/>
-      <w:bookmarkEnd w:id="12"/>
-      <w:r>
-        <w:t xml:space="preserve"> donde declaramos el servicio), luego a partir de ese momento podemos comenzar a utilizarlo dentro de la clase del componente.</w:t>
-      </w:r>
-    </w:p>
+        <w:t>Utilizamos nuestro servicio dentro de un componente: para utilizar el servicio lo que podemos hacer es inyectarlo como dependencia del componente (el componente debe pertenecer el módulo donde declaramos el servicio), luego a partir de ese momento podemos comenzar a utilizarlo dentro de la clase del componente.</w:t>
+      </w:r>
+    </w:p>
+    <w:p/>
+    <w:p>
+      <w:pPr>
+        <w:pStyle w:val="Ttulo2"/>
+      </w:pPr>
+      <w:r>
+        <w:t xml:space="preserve">Pasos para </w:t>
+      </w:r>
+      <w:r>
+        <w:t xml:space="preserve">utilizar </w:t>
+      </w:r>
+      <w:r>
+        <w:rPr>
+          <w:i/>
+        </w:rPr>
+        <w:t>@Output</w:t>
+      </w:r>
+      <w:r>
+        <w:rPr>
+          <w:i/>
+        </w:rPr>
+        <w:t xml:space="preserve"> </w:t>
+      </w:r>
+      <w:r>
+        <w:t>–</w:t>
+      </w:r>
+      <w:r>
+        <w:t xml:space="preserve"> Resumen</w:t>
+      </w:r>
+    </w:p>
+    <w:p>
+      <w:pPr>
+        <w:pStyle w:val="Prrafodelista"/>
+        <w:numPr>
+          <w:ilvl w:val="0"/>
+          <w:numId w:val="6"/>
+        </w:numPr>
+      </w:pPr>
+      <w:r>
+        <w:t xml:space="preserve">Dentro del archivo TS del componente hijo importamos la clase </w:t>
+      </w:r>
+      <w:r>
+        <w:rPr>
+          <w:i/>
+        </w:rPr>
+        <w:t>EventEmitter</w:t>
+      </w:r>
+      <w:r>
+        <w:t xml:space="preserve"> y el decorador </w:t>
+      </w:r>
+      <w:r>
+        <w:rPr>
+          <w:i/>
+        </w:rPr>
+        <w:t>@Output</w:t>
+      </w:r>
+    </w:p>
+    <w:bookmarkStart w:id="12" w:name="_MON_1618573399"/>
+    <w:bookmarkEnd w:id="12"/>
+    <w:p>
+      <w:pPr>
+        <w:pStyle w:val="Prrafodelista"/>
+      </w:pPr>
+      <w:r>
+        <w:object w:dxaOrig="8491" w:dyaOrig="466" w14:anchorId="1500DFFA">
+          <v:shape id="_x0000_i1040" type="#_x0000_t75" style="width:424.5pt;height:23.4pt" o:ole="">
+            <v:imagedata r:id="rId35" o:title=""/>
+          </v:shape>
+          <o:OLEObject Type="Embed" ProgID="Word.Document.12" ShapeID="_x0000_i1040" DrawAspect="Content" ObjectID="_1618586882" r:id="rId36">
+            <o:FieldCodes>\s</o:FieldCodes>
+          </o:OLEObject>
+        </w:object>
+      </w:r>
+    </w:p>
+    <w:p>
+      <w:pPr>
+        <w:pStyle w:val="Prrafodelista"/>
+        <w:numPr>
+          <w:ilvl w:val="0"/>
+          <w:numId w:val="6"/>
+        </w:numPr>
+      </w:pPr>
+      <w:r>
+        <w:t xml:space="preserve">Dentro del archivo TS del componente hijo creamos una propiedad del tipo </w:t>
+      </w:r>
+      <w:r>
+        <w:rPr>
+          <w:i/>
+        </w:rPr>
+        <w:t>EventEmitter&lt;</w:t>
+      </w:r>
+      <w:proofErr w:type="spellStart"/>
+      <w:r>
+        <w:rPr>
+          <w:i/>
+        </w:rPr>
+        <w:t>tipo_de_datos_que_vamos_a_enviar</w:t>
+      </w:r>
+      <w:proofErr w:type="spellEnd"/>
+      <w:r>
+        <w:rPr>
+          <w:i/>
+        </w:rPr>
+        <w:t>&gt;</w:t>
+      </w:r>
+      <w:r>
+        <w:t xml:space="preserve"> y la vamos a decorar con @</w:t>
+      </w:r>
+      <w:proofErr w:type="gramStart"/>
+      <w:r>
+        <w:rPr>
+          <w:i/>
+        </w:rPr>
+        <w:t>Output(</w:t>
+      </w:r>
+      <w:proofErr w:type="gramEnd"/>
+      <w:r>
+        <w:rPr>
+          <w:i/>
+        </w:rPr>
+        <w:t>)</w:t>
+      </w:r>
+    </w:p>
+    <w:p>
+      <w:pPr>
+        <w:ind w:left="360" w:firstLine="348"/>
+      </w:pPr>
+      <w:r>
+        <w:object w:dxaOrig="8504" w:dyaOrig="570" w14:anchorId="5D9D2B92">
+          <v:shape id="_x0000_i1041" type="#_x0000_t75" style="width:425.35pt;height:28.7pt" o:ole="">
+            <v:imagedata r:id="rId37" o:title=""/>
+          </v:shape>
+          <o:OLEObject Type="Embed" ProgID="Word.Document.12" ShapeID="_x0000_i1041" DrawAspect="Content" ObjectID="_1618586883" r:id="rId38">
+            <o:FieldCodes>\s</o:FieldCodes>
+          </o:OLEObject>
+        </w:object>
+      </w:r>
+    </w:p>
+    <w:p>
+      <w:pPr>
+        <w:pStyle w:val="Prrafodelista"/>
+        <w:numPr>
+          <w:ilvl w:val="0"/>
+          <w:numId w:val="6"/>
+        </w:numPr>
+      </w:pPr>
+      <w:r>
+        <w:t xml:space="preserve">Dentro del archivo TS del componente hijo tenemos que definir los lugares desde donde se va emitir. Lo </w:t>
+      </w:r>
+      <w:proofErr w:type="spellStart"/>
+      <w:r>
+        <w:t>mas</w:t>
+      </w:r>
+      <w:proofErr w:type="spellEnd"/>
+      <w:r>
+        <w:t xml:space="preserve"> prolijo es definir un método para emitir y desde todos los lugares que se quiera emitir se llama a ese método:</w:t>
+      </w:r>
+    </w:p>
+    <w:p>
+      <w:pPr>
+        <w:pStyle w:val="Prrafodelista"/>
+      </w:pPr>
+    </w:p>
+    <w:bookmarkStart w:id="13" w:name="_MON_1618573659"/>
+    <w:bookmarkEnd w:id="13"/>
+    <w:p>
+      <w:pPr>
+        <w:pStyle w:val="Prrafodelista"/>
+      </w:pPr>
+      <w:r>
+        <w:object w:dxaOrig="8504" w:dyaOrig="855" w14:anchorId="719D7141">
+          <v:shape id="_x0000_i1042" type="#_x0000_t75" style="width:425.35pt;height:42.85pt" o:ole="">
+            <v:imagedata r:id="rId39" o:title=""/>
+          </v:shape>
+          <o:OLEObject Type="Embed" ProgID="Word.Document.12" ShapeID="_x0000_i1042" DrawAspect="Content" ObjectID="_1618586884" r:id="rId40">
+            <o:FieldCodes>\s</o:FieldCodes>
+          </o:OLEObject>
+        </w:object>
+      </w:r>
+    </w:p>
+    <w:p/>
+    <w:p>
+      <w:pPr>
+        <w:pStyle w:val="Ttulo2"/>
+      </w:pPr>
+      <w:r>
+        <w:t>Pasos para utilizar ngFor - Resumen</w:t>
+      </w:r>
+      <w:bookmarkStart w:id="14" w:name="_GoBack"/>
+      <w:bookmarkEnd w:id="14"/>
+    </w:p>
+    <w:p>
+      <w:pPr>
+        <w:pStyle w:val="Prrafodelista"/>
+        <w:numPr>
+          <w:ilvl w:val="0"/>
+          <w:numId w:val="7"/>
+        </w:numPr>
+      </w:pPr>
+      <w:r>
+        <w:t>Primero definimos un array en la clase del componente</w:t>
+      </w:r>
+    </w:p>
+    <w:p>
+      <w:pPr>
+        <w:pStyle w:val="Prrafodelista"/>
+      </w:pPr>
+      <w:r>
+        <w:object w:dxaOrig="8504" w:dyaOrig="855" w14:anchorId="3CD4F7ED">
+          <v:shape id="_x0000_i1080" type="#_x0000_t75" style="width:425.35pt;height:42.85pt" o:ole="">
+            <v:imagedata r:id="rId41" o:title=""/>
+          </v:shape>
+          <o:OLEObject Type="Embed" ProgID="Word.Document.12" ShapeID="_x0000_i1080" DrawAspect="Content" ObjectID="_1618586885" r:id="rId42">
+            <o:FieldCodes>\s</o:FieldCodes>
+          </o:OLEObject>
+        </w:object>
+      </w:r>
+    </w:p>
+    <w:p>
+      <w:pPr>
+        <w:pStyle w:val="Prrafodelista"/>
+      </w:pPr>
+    </w:p>
+    <w:p>
+      <w:pPr>
+        <w:pStyle w:val="Prrafodelista"/>
+        <w:numPr>
+          <w:ilvl w:val="0"/>
+          <w:numId w:val="7"/>
+        </w:numPr>
+      </w:pPr>
+      <w:r>
+        <w:t>Luego en la vista del componente agregamos lo siguiente:</w:t>
+      </w:r>
+    </w:p>
+    <w:p>
+      <w:pPr>
+        <w:pStyle w:val="Prrafodelista"/>
+      </w:pPr>
+      <w:r>
+        <w:object w:dxaOrig="8504" w:dyaOrig="285" w14:anchorId="51381231">
+          <v:shape id="_x0000_i1081" type="#_x0000_t75" style="width:425.35pt;height:14.15pt" o:ole="">
+            <v:imagedata r:id="rId43" o:title=""/>
+          </v:shape>
+          <o:OLEObject Type="Embed" ProgID="Word.Document.12" ShapeID="_x0000_i1081" DrawAspect="Content" ObjectID="_1618586886" r:id="rId44">
+            <o:FieldCodes>\s</o:FieldCodes>
+          </o:OLEObject>
+        </w:object>
+      </w:r>
+    </w:p>
+    <w:p/>
+    <w:p/>
     <w:p/>
     <w:sectPr>
       <w:pgSz w:w="11906" w:h="16838"/>
@@ -1529,9 +1773,187 @@
     </w:lvl>
   </w:abstractNum>
   <w:abstractNum w:abstractNumId="4" w15:restartNumberingAfterBreak="0">
+    <w:nsid w:val="53D2580F"/>
+    <w:multiLevelType w:val="hybridMultilevel"/>
+    <w:tmpl w:val="00FADED0"/>
+    <w:lvl w:ilvl="0" w:tplc="2C0A000F">
+      <w:start w:val="1"/>
+      <w:numFmt w:val="decimal"/>
+      <w:lvlText w:val="%1."/>
+      <w:lvlJc w:val="left"/>
+      <w:pPr>
+        <w:ind w:left="720" w:hanging="360"/>
+      </w:pPr>
+      <w:rPr>
+        <w:rFonts w:hint="default"/>
+      </w:rPr>
+    </w:lvl>
+    <w:lvl w:ilvl="1" w:tplc="2C0A0019" w:tentative="1">
+      <w:start w:val="1"/>
+      <w:numFmt w:val="lowerLetter"/>
+      <w:lvlText w:val="%2."/>
+      <w:lvlJc w:val="left"/>
+      <w:pPr>
+        <w:ind w:left="1440" w:hanging="360"/>
+      </w:pPr>
+    </w:lvl>
+    <w:lvl w:ilvl="2" w:tplc="2C0A001B" w:tentative="1">
+      <w:start w:val="1"/>
+      <w:numFmt w:val="lowerRoman"/>
+      <w:lvlText w:val="%3."/>
+      <w:lvlJc w:val="right"/>
+      <w:pPr>
+        <w:ind w:left="2160" w:hanging="180"/>
+      </w:pPr>
+    </w:lvl>
+    <w:lvl w:ilvl="3" w:tplc="2C0A000F" w:tentative="1">
+      <w:start w:val="1"/>
+      <w:numFmt w:val="decimal"/>
+      <w:lvlText w:val="%4."/>
+      <w:lvlJc w:val="left"/>
+      <w:pPr>
+        <w:ind w:left="2880" w:hanging="360"/>
+      </w:pPr>
+    </w:lvl>
+    <w:lvl w:ilvl="4" w:tplc="2C0A0019" w:tentative="1">
+      <w:start w:val="1"/>
+      <w:numFmt w:val="lowerLetter"/>
+      <w:lvlText w:val="%5."/>
+      <w:lvlJc w:val="left"/>
+      <w:pPr>
+        <w:ind w:left="3600" w:hanging="360"/>
+      </w:pPr>
+    </w:lvl>
+    <w:lvl w:ilvl="5" w:tplc="2C0A001B" w:tentative="1">
+      <w:start w:val="1"/>
+      <w:numFmt w:val="lowerRoman"/>
+      <w:lvlText w:val="%6."/>
+      <w:lvlJc w:val="right"/>
+      <w:pPr>
+        <w:ind w:left="4320" w:hanging="180"/>
+      </w:pPr>
+    </w:lvl>
+    <w:lvl w:ilvl="6" w:tplc="2C0A000F" w:tentative="1">
+      <w:start w:val="1"/>
+      <w:numFmt w:val="decimal"/>
+      <w:lvlText w:val="%7."/>
+      <w:lvlJc w:val="left"/>
+      <w:pPr>
+        <w:ind w:left="5040" w:hanging="360"/>
+      </w:pPr>
+    </w:lvl>
+    <w:lvl w:ilvl="7" w:tplc="2C0A0019" w:tentative="1">
+      <w:start w:val="1"/>
+      <w:numFmt w:val="lowerLetter"/>
+      <w:lvlText w:val="%8."/>
+      <w:lvlJc w:val="left"/>
+      <w:pPr>
+        <w:ind w:left="5760" w:hanging="360"/>
+      </w:pPr>
+    </w:lvl>
+    <w:lvl w:ilvl="8" w:tplc="2C0A001B" w:tentative="1">
+      <w:start w:val="1"/>
+      <w:numFmt w:val="lowerRoman"/>
+      <w:lvlText w:val="%9."/>
+      <w:lvlJc w:val="right"/>
+      <w:pPr>
+        <w:ind w:left="6480" w:hanging="180"/>
+      </w:pPr>
+    </w:lvl>
+  </w:abstractNum>
+  <w:abstractNum w:abstractNumId="5" w15:restartNumberingAfterBreak="0">
     <w:nsid w:val="5D5C63CE"/>
     <w:multiLevelType w:val="hybridMultilevel"/>
     <w:tmpl w:val="362A431A"/>
+    <w:lvl w:ilvl="0" w:tplc="2C0A000F">
+      <w:start w:val="1"/>
+      <w:numFmt w:val="decimal"/>
+      <w:lvlText w:val="%1."/>
+      <w:lvlJc w:val="left"/>
+      <w:pPr>
+        <w:ind w:left="720" w:hanging="360"/>
+      </w:pPr>
+      <w:rPr>
+        <w:rFonts w:hint="default"/>
+      </w:rPr>
+    </w:lvl>
+    <w:lvl w:ilvl="1" w:tplc="2C0A0019" w:tentative="1">
+      <w:start w:val="1"/>
+      <w:numFmt w:val="lowerLetter"/>
+      <w:lvlText w:val="%2."/>
+      <w:lvlJc w:val="left"/>
+      <w:pPr>
+        <w:ind w:left="1440" w:hanging="360"/>
+      </w:pPr>
+    </w:lvl>
+    <w:lvl w:ilvl="2" w:tplc="2C0A001B" w:tentative="1">
+      <w:start w:val="1"/>
+      <w:numFmt w:val="lowerRoman"/>
+      <w:lvlText w:val="%3."/>
+      <w:lvlJc w:val="right"/>
+      <w:pPr>
+        <w:ind w:left="2160" w:hanging="180"/>
+      </w:pPr>
+    </w:lvl>
+    <w:lvl w:ilvl="3" w:tplc="2C0A000F" w:tentative="1">
+      <w:start w:val="1"/>
+      <w:numFmt w:val="decimal"/>
+      <w:lvlText w:val="%4."/>
+      <w:lvlJc w:val="left"/>
+      <w:pPr>
+        <w:ind w:left="2880" w:hanging="360"/>
+      </w:pPr>
+    </w:lvl>
+    <w:lvl w:ilvl="4" w:tplc="2C0A0019" w:tentative="1">
+      <w:start w:val="1"/>
+      <w:numFmt w:val="lowerLetter"/>
+      <w:lvlText w:val="%5."/>
+      <w:lvlJc w:val="left"/>
+      <w:pPr>
+        <w:ind w:left="3600" w:hanging="360"/>
+      </w:pPr>
+    </w:lvl>
+    <w:lvl w:ilvl="5" w:tplc="2C0A001B" w:tentative="1">
+      <w:start w:val="1"/>
+      <w:numFmt w:val="lowerRoman"/>
+      <w:lvlText w:val="%6."/>
+      <w:lvlJc w:val="right"/>
+      <w:pPr>
+        <w:ind w:left="4320" w:hanging="180"/>
+      </w:pPr>
+    </w:lvl>
+    <w:lvl w:ilvl="6" w:tplc="2C0A000F" w:tentative="1">
+      <w:start w:val="1"/>
+      <w:numFmt w:val="decimal"/>
+      <w:lvlText w:val="%7."/>
+      <w:lvlJc w:val="left"/>
+      <w:pPr>
+        <w:ind w:left="5040" w:hanging="360"/>
+      </w:pPr>
+    </w:lvl>
+    <w:lvl w:ilvl="7" w:tplc="2C0A0019" w:tentative="1">
+      <w:start w:val="1"/>
+      <w:numFmt w:val="lowerLetter"/>
+      <w:lvlText w:val="%8."/>
+      <w:lvlJc w:val="left"/>
+      <w:pPr>
+        <w:ind w:left="5760" w:hanging="360"/>
+      </w:pPr>
+    </w:lvl>
+    <w:lvl w:ilvl="8" w:tplc="2C0A001B" w:tentative="1">
+      <w:start w:val="1"/>
+      <w:numFmt w:val="lowerRoman"/>
+      <w:lvlText w:val="%9."/>
+      <w:lvlJc w:val="right"/>
+      <w:pPr>
+        <w:ind w:left="6480" w:hanging="180"/>
+      </w:pPr>
+    </w:lvl>
+  </w:abstractNum>
+  <w:abstractNum w:abstractNumId="6" w15:restartNumberingAfterBreak="0">
+    <w:nsid w:val="5FBA2409"/>
+    <w:multiLevelType w:val="hybridMultilevel"/>
+    <w:tmpl w:val="180A98E8"/>
     <w:lvl w:ilvl="0" w:tplc="2C0A000F">
       <w:start w:val="1"/>
       <w:numFmt w:val="decimal"/>
@@ -1624,13 +2046,19 @@
     <w:abstractNumId w:val="1"/>
   </w:num>
   <w:num w:numId="3">
-    <w:abstractNumId w:val="4"/>
+    <w:abstractNumId w:val="5"/>
   </w:num>
   <w:num w:numId="4">
     <w:abstractNumId w:val="3"/>
   </w:num>
   <w:num w:numId="5">
     <w:abstractNumId w:val="0"/>
+  </w:num>
+  <w:num w:numId="6">
+    <w:abstractNumId w:val="4"/>
+  </w:num>
+  <w:num w:numId="7">
+    <w:abstractNumId w:val="6"/>
   </w:num>
 </w:numbering>
 </file>
@@ -1758,6 +2186,7 @@
     <w:lsdException w:name="HTML Sample" w:semiHidden="1" w:unhideWhenUsed="1"/>
     <w:lsdException w:name="HTML Typewriter" w:semiHidden="1" w:unhideWhenUsed="1"/>
     <w:lsdException w:name="HTML Variable" w:semiHidden="1" w:unhideWhenUsed="1"/>
+    <w:lsdException w:name="Normal Table" w:semiHidden="1" w:unhideWhenUsed="1"/>
     <w:lsdException w:name="annotation subject" w:semiHidden="1" w:unhideWhenUsed="1"/>
     <w:lsdException w:name="No List" w:semiHidden="1" w:unhideWhenUsed="1"/>
     <w:lsdException w:name="Outline List 1" w:semiHidden="1" w:unhideWhenUsed="1"/>
@@ -1800,8 +2229,11 @@
     <w:lsdException w:name="Table Contemporary" w:semiHidden="1" w:unhideWhenUsed="1"/>
     <w:lsdException w:name="Table Elegant" w:semiHidden="1" w:unhideWhenUsed="1"/>
     <w:lsdException w:name="Table Professional" w:semiHidden="1" w:unhideWhenUsed="1"/>
+    <w:lsdException w:name="Table Subtle 1" w:semiHidden="1" w:unhideWhenUsed="1"/>
     <w:lsdException w:name="Table Subtle 2" w:semiHidden="1" w:unhideWhenUsed="1"/>
     <w:lsdException w:name="Table Web 1" w:semiHidden="1" w:unhideWhenUsed="1"/>
+    <w:lsdException w:name="Table Web 2" w:semiHidden="1" w:unhideWhenUsed="1"/>
+    <w:lsdException w:name="Table Web 3" w:semiHidden="1" w:unhideWhenUsed="1"/>
     <w:lsdException w:name="Balloon Text" w:semiHidden="1" w:unhideWhenUsed="1"/>
     <w:lsdException w:name="Table Grid" w:uiPriority="39"/>
     <w:lsdException w:name="Table Theme" w:semiHidden="1" w:unhideWhenUsed="1"/>
@@ -2182,6 +2614,36 @@
     <w:basedOn w:val="Fuentedeprrafopredeter"/>
     <w:rsid w:val="006B4128"/>
   </w:style>
+  <w:style w:type="paragraph" w:styleId="Textodeglobo">
+    <w:name w:val="Balloon Text"/>
+    <w:basedOn w:val="Normal"/>
+    <w:link w:val="TextodegloboCar"/>
+    <w:uiPriority w:val="99"/>
+    <w:semiHidden/>
+    <w:unhideWhenUsed/>
+    <w:rsid w:val="002364E0"/>
+    <w:pPr>
+      <w:spacing w:after="0" w:line="240" w:lineRule="auto"/>
+    </w:pPr>
+    <w:rPr>
+      <w:rFonts w:ascii="Segoe UI" w:hAnsi="Segoe UI" w:cs="Segoe UI"/>
+      <w:sz w:val="18"/>
+      <w:szCs w:val="18"/>
+    </w:rPr>
+  </w:style>
+  <w:style w:type="character" w:customStyle="1" w:styleId="TextodegloboCar">
+    <w:name w:val="Texto de globo Car"/>
+    <w:basedOn w:val="Fuentedeprrafopredeter"/>
+    <w:link w:val="Textodeglobo"/>
+    <w:uiPriority w:val="99"/>
+    <w:semiHidden/>
+    <w:rsid w:val="002364E0"/>
+    <w:rPr>
+      <w:rFonts w:ascii="Segoe UI" w:hAnsi="Segoe UI" w:cs="Segoe UI"/>
+      <w:sz w:val="18"/>
+      <w:szCs w:val="18"/>
+    </w:rPr>
+  </w:style>
 </w:styles>
 </file>
 

</xml_diff>